<commit_message>
Modified analysis of 1990 Census homeownership data
</commit_message>
<xml_diff>
--- a/Assignments/SOC5060_Data_Census_1990_Homeownership-by-race_Townes_v00.docx
+++ b/Assignments/SOC5060_Data_Census_1990_Homeownership-by-race_Townes_v00.docx
@@ -64,33 +64,26 @@
     </w:p>
     <w:p>
       <w:pPr>
-        <w:spacing w:line="276" w:lineRule="auto"/>
-        <w:rPr>
-          <w:sz w:val="24"/>
-        </w:rPr>
-      </w:pPr>
-      <w:r>
-        <w:rPr>
-          <w:sz w:val="24"/>
-        </w:rPr>
-        <w:t>Re: 1990 Census data on homeownership rates by traditional racial</w:t>
-      </w:r>
-      <w:r>
-        <w:rPr>
-          <w:sz w:val="24"/>
-        </w:rPr>
-        <w:t xml:space="preserve"> and ethnic group</w:t>
-      </w:r>
-    </w:p>
-    <w:p>
-      <w:pPr>
         <w:pBdr>
           <w:bottom w:val="single" w:sz="4" w:space="1" w:color="auto"/>
         </w:pBdr>
-        <w:rPr>
-          <w:sz w:val="24"/>
-        </w:rPr>
-      </w:pPr>
+        <w:spacing w:line="276" w:lineRule="auto"/>
+        <w:rPr>
+          <w:sz w:val="24"/>
+        </w:rPr>
+      </w:pPr>
+      <w:r>
+        <w:rPr>
+          <w:sz w:val="24"/>
+        </w:rPr>
+        <w:t>Re: 1990 Census data on homeownership rates by traditional racial</w:t>
+      </w:r>
+      <w:r>
+        <w:rPr>
+          <w:sz w:val="24"/>
+        </w:rPr>
+        <w:t xml:space="preserve"> and ethnic group</w:t>
+      </w:r>
     </w:p>
     <w:p>
       <w:pPr>
@@ -115,13 +108,7 @@
         <w:rPr>
           <w:sz w:val="24"/>
         </w:rPr>
-        <w:t>of t</w:t>
-      </w:r>
-      <w:r>
-        <w:rPr>
-          <w:sz w:val="24"/>
-        </w:rPr>
-        <w:t xml:space="preserve">he 1990 census data for homeownership rates by traditional racial and ethnic group classifications (Table 1) </w:t>
+        <w:t xml:space="preserve">of the 1990 census data for homeownership rates by traditional racial and ethnic group classifications (Table 1) </w:t>
       </w:r>
       <w:r>
         <w:rPr>
@@ -349,7 +336,43 @@
         <w:rPr>
           <w:sz w:val="24"/>
         </w:rPr>
-        <w:t xml:space="preserve">.  Differences in homeownership rates between White and non-White groups could be the result of employment-driven income differences </w:t>
+        <w:t xml:space="preserve">.  </w:t>
+      </w:r>
+      <w:r>
+        <w:rPr>
+          <w:sz w:val="24"/>
+        </w:rPr>
+        <w:t xml:space="preserve">As such, the differences in homeownership rates could be driven by population size.  </w:t>
+      </w:r>
+      <w:r>
+        <w:rPr>
+          <w:sz w:val="24"/>
+        </w:rPr>
+        <w:t xml:space="preserve">Differences in homeownership rates between White and non-White groups could </w:t>
+      </w:r>
+      <w:r>
+        <w:rPr>
+          <w:sz w:val="24"/>
+        </w:rPr>
+        <w:t xml:space="preserve">also </w:t>
+      </w:r>
+      <w:r>
+        <w:rPr>
+          <w:sz w:val="24"/>
+        </w:rPr>
+        <w:t>be the result of income differences</w:t>
+      </w:r>
+      <w:r>
+        <w:rPr>
+          <w:sz w:val="24"/>
+        </w:rPr>
+        <w:t xml:space="preserve"> driven by career choices that vary by racial and ethnic group</w:t>
+      </w:r>
+      <w:r>
+        <w:rPr>
+          <w:sz w:val="24"/>
+        </w:rPr>
+        <w:t xml:space="preserve"> </w:t>
       </w:r>
       <w:r>
         <w:rPr>
@@ -373,82 +396,82 @@
         <w:rPr>
           <w:sz w:val="24"/>
         </w:rPr>
-        <w:t xml:space="preserve">rather than systemic bias in access to home loans.  If there were substantial systemic racial and ethnic bias in access to home loans, one might expect the White homeownership rate to be significantly greater than 68.2 percent. </w:t>
-      </w:r>
-      <w:r>
-        <w:rPr>
-          <w:sz w:val="24"/>
-        </w:rPr>
-        <w:t xml:space="preserve"> Rather than simply comparing homeownership rates </w:t>
-      </w:r>
-      <w:r>
-        <w:rPr>
-          <w:sz w:val="24"/>
-        </w:rPr>
-        <w:t>by group</w:t>
-      </w:r>
-      <w:r>
-        <w:rPr>
-          <w:sz w:val="24"/>
-        </w:rPr>
-        <w:t xml:space="preserve"> </w:t>
-      </w:r>
-      <w:r>
-        <w:rPr>
-          <w:sz w:val="24"/>
-        </w:rPr>
-        <w:t xml:space="preserve">based on overall </w:t>
-      </w:r>
-      <w:r>
-        <w:rPr>
-          <w:sz w:val="24"/>
-        </w:rPr>
-        <w:t xml:space="preserve">group </w:t>
-      </w:r>
-      <w:r>
-        <w:rPr>
-          <w:sz w:val="24"/>
-        </w:rPr>
-        <w:t>popula</w:t>
-      </w:r>
-      <w:r>
-        <w:rPr>
-          <w:sz w:val="24"/>
-        </w:rPr>
-        <w:t xml:space="preserve">tion, it might be more appropriate to compare homeownership rates </w:t>
-      </w:r>
-      <w:r>
-        <w:rPr>
-          <w:sz w:val="24"/>
-        </w:rPr>
-        <w:t xml:space="preserve">by group </w:t>
-      </w:r>
-      <w:r>
-        <w:rPr>
-          <w:sz w:val="24"/>
-        </w:rPr>
-        <w:t xml:space="preserve">for households above a certain </w:t>
-      </w:r>
-      <w:r>
-        <w:rPr>
-          <w:sz w:val="24"/>
-        </w:rPr>
-        <w:t xml:space="preserve">minimum </w:t>
-      </w:r>
-      <w:r>
-        <w:rPr>
-          <w:sz w:val="24"/>
-        </w:rPr>
-        <w:t>income</w:t>
-      </w:r>
-      <w:r>
-        <w:rPr>
-          <w:sz w:val="24"/>
-        </w:rPr>
-        <w:t xml:space="preserve"> deemed necessary to be able to afford to purchase a home.</w:t>
+        <w:t>rather than systemic bias in access to home loans.  If there were substantial systemic racial and ethnic bias in access to home loans, o</w:t>
       </w:r>
       <w:bookmarkStart w:id="0" w:name="_GoBack"/>
       <w:bookmarkEnd w:id="0"/>
+      <w:r>
+        <w:rPr>
+          <w:sz w:val="24"/>
+        </w:rPr>
+        <w:t xml:space="preserve">ne might expect the White homeownership rate to be significantly greater than 68.2 percent. </w:t>
+      </w:r>
+      <w:r>
+        <w:rPr>
+          <w:sz w:val="24"/>
+        </w:rPr>
+        <w:t xml:space="preserve"> Rather than simply comparing homeownership rates </w:t>
+      </w:r>
+      <w:r>
+        <w:rPr>
+          <w:sz w:val="24"/>
+        </w:rPr>
+        <w:t xml:space="preserve">by group </w:t>
+      </w:r>
+      <w:r>
+        <w:rPr>
+          <w:sz w:val="24"/>
+        </w:rPr>
+        <w:t xml:space="preserve">based on overall </w:t>
+      </w:r>
+      <w:r>
+        <w:rPr>
+          <w:sz w:val="24"/>
+        </w:rPr>
+        <w:t xml:space="preserve">group </w:t>
+      </w:r>
+      <w:r>
+        <w:rPr>
+          <w:sz w:val="24"/>
+        </w:rPr>
+        <w:t>popula</w:t>
+      </w:r>
+      <w:r>
+        <w:rPr>
+          <w:sz w:val="24"/>
+        </w:rPr>
+        <w:t xml:space="preserve">tion, it might be more appropriate to compare homeownership rates </w:t>
+      </w:r>
+      <w:r>
+        <w:rPr>
+          <w:sz w:val="24"/>
+        </w:rPr>
+        <w:t xml:space="preserve">by group </w:t>
+      </w:r>
+      <w:r>
+        <w:rPr>
+          <w:sz w:val="24"/>
+        </w:rPr>
+        <w:t xml:space="preserve">for households above a certain </w:t>
+      </w:r>
+      <w:r>
+        <w:rPr>
+          <w:sz w:val="24"/>
+        </w:rPr>
+        <w:t xml:space="preserve">minimum </w:t>
+      </w:r>
+      <w:r>
+        <w:rPr>
+          <w:sz w:val="24"/>
+        </w:rPr>
+        <w:t>income</w:t>
+      </w:r>
+      <w:r>
+        <w:rPr>
+          <w:sz w:val="24"/>
+        </w:rPr>
+        <w:t xml:space="preserve"> deemed necessary to be able to afford to purchase a home.</w:t>
+      </w:r>
     </w:p>
     <w:p>
       <w:pPr>

</xml_diff>

<commit_message>
Modified analysis of 1990 Census data on homeownership by race
</commit_message>
<xml_diff>
--- a/Assignments/SOC5060_Data_Census_1990_Homeownership-by-race_Townes_v00.docx
+++ b/Assignments/SOC5060_Data_Census_1990_Homeownership-by-race_Townes_v00.docx
@@ -336,67 +336,19 @@
         <w:rPr>
           <w:sz w:val="24"/>
         </w:rPr>
-        <w:t xml:space="preserve">.  </w:t>
-      </w:r>
-      <w:r>
-        <w:rPr>
-          <w:sz w:val="24"/>
-        </w:rPr>
-        <w:t xml:space="preserve">As such, the differences in homeownership rates could be driven by population size.  </w:t>
-      </w:r>
-      <w:r>
-        <w:rPr>
-          <w:sz w:val="24"/>
-        </w:rPr>
-        <w:t xml:space="preserve">Differences in homeownership rates between White and non-White groups could </w:t>
-      </w:r>
-      <w:r>
-        <w:rPr>
-          <w:sz w:val="24"/>
-        </w:rPr>
-        <w:t xml:space="preserve">also </w:t>
-      </w:r>
-      <w:r>
-        <w:rPr>
-          <w:sz w:val="24"/>
-        </w:rPr>
-        <w:t>be the result of income differences</w:t>
-      </w:r>
-      <w:r>
-        <w:rPr>
-          <w:sz w:val="24"/>
-        </w:rPr>
-        <w:t xml:space="preserve"> driven by career choices that vary by racial and ethnic group</w:t>
-      </w:r>
-      <w:r>
-        <w:rPr>
-          <w:sz w:val="24"/>
-        </w:rPr>
-        <w:t xml:space="preserve"> </w:t>
-      </w:r>
-      <w:r>
-        <w:rPr>
-          <w:sz w:val="24"/>
-        </w:rPr>
-        <w:t xml:space="preserve">or </w:t>
-      </w:r>
-      <w:r>
-        <w:rPr>
-          <w:sz w:val="24"/>
-        </w:rPr>
-        <w:t xml:space="preserve">even </w:t>
-      </w:r>
-      <w:r>
-        <w:rPr>
-          <w:sz w:val="24"/>
-        </w:rPr>
-        <w:t xml:space="preserve">cultural differences in living preferences </w:t>
-      </w:r>
-      <w:r>
-        <w:rPr>
-          <w:sz w:val="24"/>
-        </w:rPr>
-        <w:t>rather than systemic bias in access to home loans.  If there were substantial systemic racial and ethnic bias in access to home loans, o</w:t>
+        <w:t xml:space="preserve"> whereas White likely made up at least 80 percent of the overall population.</w:t>
+      </w:r>
+      <w:r>
+        <w:rPr>
+          <w:sz w:val="24"/>
+        </w:rPr>
+        <w:t xml:space="preserve">  </w:t>
+      </w:r>
+      <w:r>
+        <w:rPr>
+          <w:sz w:val="24"/>
+        </w:rPr>
+        <w:t xml:space="preserve">As such, the </w:t>
       </w:r>
       <w:bookmarkStart w:id="0" w:name="_GoBack"/>
       <w:bookmarkEnd w:id="0"/>
@@ -404,7 +356,61 @@
         <w:rPr>
           <w:sz w:val="24"/>
         </w:rPr>
-        <w:t xml:space="preserve">ne might expect the White homeownership rate to be significantly greater than 68.2 percent. </w:t>
+        <w:t xml:space="preserve">differences in homeownership rates could be driven by population size.  </w:t>
+      </w:r>
+      <w:r>
+        <w:rPr>
+          <w:sz w:val="24"/>
+        </w:rPr>
+        <w:t xml:space="preserve">Differences in homeownership rates between White and non-White groups could </w:t>
+      </w:r>
+      <w:r>
+        <w:rPr>
+          <w:sz w:val="24"/>
+        </w:rPr>
+        <w:t xml:space="preserve">also </w:t>
+      </w:r>
+      <w:r>
+        <w:rPr>
+          <w:sz w:val="24"/>
+        </w:rPr>
+        <w:t>be the result of income differences</w:t>
+      </w:r>
+      <w:r>
+        <w:rPr>
+          <w:sz w:val="24"/>
+        </w:rPr>
+        <w:t xml:space="preserve"> driven by career choices that vary by racial and ethnic group</w:t>
+      </w:r>
+      <w:r>
+        <w:rPr>
+          <w:sz w:val="24"/>
+        </w:rPr>
+        <w:t xml:space="preserve"> </w:t>
+      </w:r>
+      <w:r>
+        <w:rPr>
+          <w:sz w:val="24"/>
+        </w:rPr>
+        <w:t xml:space="preserve">or </w:t>
+      </w:r>
+      <w:r>
+        <w:rPr>
+          <w:sz w:val="24"/>
+        </w:rPr>
+        <w:t xml:space="preserve">even </w:t>
+      </w:r>
+      <w:r>
+        <w:rPr>
+          <w:sz w:val="24"/>
+        </w:rPr>
+        <w:t xml:space="preserve">cultural differences in living preferences </w:t>
+      </w:r>
+      <w:r>
+        <w:rPr>
+          <w:sz w:val="24"/>
+        </w:rPr>
+        <w:t xml:space="preserve">rather than systemic bias in access to home loans.  If there were substantial systemic racial and ethnic bias in access to home loans, one might expect the White homeownership rate to be significantly greater than 68.2 percent. </w:t>
       </w:r>
       <w:r>
         <w:rPr>
@@ -513,13 +519,7 @@
         <w:t>Homeownership Rates by Traditional Racial and Ethnic Group Classifications</w:t>
       </w:r>
     </w:p>
-    <w:p>
-      <w:pPr>
-        <w:rPr>
-          <w:sz w:val="24"/>
-        </w:rPr>
-      </w:pPr>
-    </w:p>
+    <w:p/>
     <w:tbl>
       <w:tblPr>
         <w:tblStyle w:val="TableGrid"/>
@@ -540,13 +540,7 @@
               <w:right w:val="single" w:sz="4" w:space="0" w:color="auto"/>
             </w:tcBorders>
           </w:tcPr>
-          <w:p>
-            <w:pPr>
-              <w:rPr>
-                <w:sz w:val="24"/>
-              </w:rPr>
-            </w:pPr>
-          </w:p>
+          <w:p/>
         </w:tc>
         <w:tc>
           <w:tcPr>
@@ -560,14 +554,8 @@
           <w:p>
             <w:pPr>
               <w:jc w:val="center"/>
-              <w:rPr>
-                <w:sz w:val="24"/>
-              </w:rPr>
             </w:pPr>
             <w:r>
-              <w:rPr>
-                <w:sz w:val="24"/>
-              </w:rPr>
               <w:t>1990 Census</w:t>
             </w:r>
           </w:p>
@@ -587,14 +575,8 @@
           <w:p>
             <w:pPr>
               <w:ind w:left="360"/>
-              <w:rPr>
-                <w:sz w:val="24"/>
-              </w:rPr>
             </w:pPr>
             <w:r>
-              <w:rPr>
-                <w:sz w:val="24"/>
-              </w:rPr>
               <w:t>White</w:t>
             </w:r>
           </w:p>
@@ -612,14 +594,8 @@
           <w:p>
             <w:pPr>
               <w:jc w:val="right"/>
-              <w:rPr>
-                <w:sz w:val="24"/>
-              </w:rPr>
             </w:pPr>
             <w:r>
-              <w:rPr>
-                <w:sz w:val="24"/>
-              </w:rPr>
               <w:t>68.2</w:t>
             </w:r>
           </w:p>
@@ -639,14 +615,8 @@
           <w:p>
             <w:pPr>
               <w:ind w:left="360"/>
-              <w:rPr>
-                <w:sz w:val="24"/>
-              </w:rPr>
             </w:pPr>
             <w:r>
-              <w:rPr>
-                <w:sz w:val="24"/>
-              </w:rPr>
               <w:t>Blacks</w:t>
             </w:r>
           </w:p>
@@ -664,14 +634,8 @@
           <w:p>
             <w:pPr>
               <w:jc w:val="right"/>
-              <w:rPr>
-                <w:sz w:val="24"/>
-              </w:rPr>
             </w:pPr>
             <w:r>
-              <w:rPr>
-                <w:sz w:val="24"/>
-              </w:rPr>
               <w:t>43.4</w:t>
             </w:r>
           </w:p>
@@ -691,42 +655,24 @@
           <w:p>
             <w:pPr>
               <w:ind w:left="360"/>
-              <w:rPr>
-                <w:sz w:val="24"/>
-              </w:rPr>
             </w:pPr>
             <w:r>
-              <w:rPr>
-                <w:sz w:val="24"/>
-              </w:rPr>
               <w:t>American Indian</w:t>
             </w:r>
           </w:p>
           <w:p>
             <w:pPr>
               <w:ind w:left="720"/>
-              <w:rPr>
-                <w:sz w:val="24"/>
-              </w:rPr>
             </w:pPr>
             <w:r>
-              <w:rPr>
-                <w:sz w:val="24"/>
-              </w:rPr>
               <w:t>Eskimo</w:t>
             </w:r>
           </w:p>
           <w:p>
             <w:pPr>
               <w:ind w:left="720"/>
-              <w:rPr>
-                <w:sz w:val="24"/>
-              </w:rPr>
             </w:pPr>
             <w:r>
-              <w:rPr>
-                <w:sz w:val="24"/>
-              </w:rPr>
               <w:t>Aleutian</w:t>
             </w:r>
           </w:p>
@@ -744,14 +690,8 @@
           <w:p>
             <w:pPr>
               <w:jc w:val="right"/>
-              <w:rPr>
-                <w:sz w:val="24"/>
-              </w:rPr>
             </w:pPr>
             <w:r>
-              <w:rPr>
-                <w:sz w:val="24"/>
-              </w:rPr>
               <w:t>*53.8</w:t>
             </w:r>
           </w:p>
@@ -771,14 +711,8 @@
           <w:p>
             <w:pPr>
               <w:ind w:left="360"/>
-              <w:rPr>
-                <w:sz w:val="24"/>
-              </w:rPr>
             </w:pPr>
             <w:r>
-              <w:rPr>
-                <w:sz w:val="24"/>
-              </w:rPr>
               <w:t>Asian or Pacific Islander</w:t>
             </w:r>
           </w:p>
@@ -796,14 +730,8 @@
           <w:p>
             <w:pPr>
               <w:jc w:val="right"/>
-              <w:rPr>
-                <w:sz w:val="24"/>
-              </w:rPr>
             </w:pPr>
             <w:r>
-              <w:rPr>
-                <w:sz w:val="24"/>
-              </w:rPr>
               <w:t>52.2</w:t>
             </w:r>
           </w:p>
@@ -823,14 +751,8 @@
           <w:p>
             <w:pPr>
               <w:ind w:left="360"/>
-              <w:rPr>
-                <w:sz w:val="24"/>
-              </w:rPr>
             </w:pPr>
             <w:r>
-              <w:rPr>
-                <w:sz w:val="24"/>
-              </w:rPr>
               <w:t>Other race</w:t>
             </w:r>
           </w:p>
@@ -848,14 +770,8 @@
           <w:p>
             <w:pPr>
               <w:jc w:val="right"/>
-              <w:rPr>
-                <w:sz w:val="24"/>
-              </w:rPr>
             </w:pPr>
             <w:r>
-              <w:rPr>
-                <w:sz w:val="24"/>
-              </w:rPr>
               <w:t>36.1</w:t>
             </w:r>
           </w:p>
@@ -875,14 +791,8 @@
           <w:p>
             <w:pPr>
               <w:ind w:left="360"/>
-              <w:rPr>
-                <w:sz w:val="24"/>
-              </w:rPr>
             </w:pPr>
             <w:r>
-              <w:rPr>
-                <w:sz w:val="24"/>
-              </w:rPr>
               <w:t>Hispanic origin (any race)</w:t>
             </w:r>
           </w:p>
@@ -900,14 +810,8 @@
           <w:p>
             <w:pPr>
               <w:jc w:val="right"/>
-              <w:rPr>
-                <w:sz w:val="24"/>
-              </w:rPr>
             </w:pPr>
             <w:r>
-              <w:rPr>
-                <w:sz w:val="24"/>
-              </w:rPr>
               <w:t>42.4</w:t>
             </w:r>
           </w:p>
@@ -925,15 +829,7 @@
             </w:tcBorders>
           </w:tcPr>
           <w:p>
-            <w:pPr>
-              <w:rPr>
-                <w:sz w:val="24"/>
-              </w:rPr>
-            </w:pPr>
             <w:r>
-              <w:rPr>
-                <w:sz w:val="24"/>
-              </w:rPr>
               <w:t>Total rate of homeownership</w:t>
             </w:r>
           </w:p>
@@ -951,14 +847,8 @@
           <w:p>
             <w:pPr>
               <w:jc w:val="right"/>
-              <w:rPr>
-                <w:sz w:val="24"/>
-              </w:rPr>
             </w:pPr>
             <w:r>
-              <w:rPr>
-                <w:sz w:val="24"/>
-              </w:rPr>
               <w:t>64.2</w:t>
             </w:r>
           </w:p>

</xml_diff>